<commit_message>
removed and re-added files to fchow2018.github.io
</commit_message>
<xml_diff>
--- a/fchow2018.github.io/Portfolio Website Presentation.docx
+++ b/fchow2018.github.io/Portfolio Website Presentation.docx
@@ -98,6 +98,8 @@
       <w:r>
         <w:t xml:space="preserve">cropped and </w:t>
       </w:r>
+      <w:bookmarkStart w:id="0" w:name="_GoBack"/>
+      <w:bookmarkEnd w:id="0"/>
       <w:r>
         <w:t>inserted a picture of myself in the header and used CSS to move the header text off to the side where it doesn’t obstruct the image.</w:t>
       </w:r>
@@ -268,27 +270,27 @@
     <w:p>
       <w:pPr>
         <w:rPr>
-          <w:rFonts w:cstheme="minorHAnsi"/>
+          <w:rFonts w:ascii="Arial" w:hAnsi="Arial" w:cs="Arial"/>
           <w:color w:val="3D3D3D"/>
           <w:shd w:val="clear" w:color="auto" w:fill="FFFFFF"/>
         </w:rPr>
       </w:pPr>
       <w:r>
         <w:rPr>
-          <w:rFonts w:cstheme="minorHAnsi"/>
+          <w:rFonts w:ascii="Arial" w:hAnsi="Arial" w:cs="Arial"/>
           <w:color w:val="3D3D3D"/>
           <w:shd w:val="clear" w:color="auto" w:fill="FFFFFF"/>
         </w:rPr>
-        <w:t xml:space="preserve">InDesign is an industry-standard desktop publishing program.  It’s widely used by professionals for jobs like print production and digital publishing. Primarily used for layout rather than as a content-creation </w:t>
-      </w:r>
-      <w:r>
-        <w:rPr>
-          <w:rFonts w:cstheme="minorHAnsi"/>
+        <w:t xml:space="preserve">InDesign is an industry-standard desktop publishing program.  It’s widely used by professionals for jobs like print production and digital publishing. Primarily used for layout rather than as a content-creation tool, InDesign is used to combine text, images, vectors and other prepared </w:t>
+      </w:r>
+      <w:r>
+        <w:rPr>
+          <w:rFonts w:ascii="Arial" w:hAnsi="Arial" w:cs="Arial"/>
           <w:color w:val="3D3D3D"/>
           <w:shd w:val="clear" w:color="auto" w:fill="FFFFFF"/>
         </w:rPr>
         <w:lastRenderedPageBreak/>
-        <w:t>tool, InDesign is used to combine text, images, vectors and other prepared content into a finished product for publishing. The newest versions of InDesign allow for a variety of digital publication methods ranging from interactive PDFs to full-fledged iPad applications.</w:t>
+        <w:t>content into a finished product for publishing. The newest versions of InDesign allow for a variety of digital publication methods ranging from interactive PDFs to full-fledged iPad applications.</w:t>
       </w:r>
     </w:p>
     <w:p/>
@@ -318,12 +320,7 @@
         <w:t>I</w:t>
       </w:r>
       <w:r>
-        <w:t>f I were to leave it blank and hit the submit button, it will give the user an error message for each respective field. If I were to input something that’s not an email, it will say “Please enter a valid email ad</w:t>
-      </w:r>
-      <w:bookmarkStart w:id="0" w:name="_GoBack"/>
-      <w:bookmarkEnd w:id="0"/>
-      <w:r>
-        <w:t>dress”. All the errors go away once the user inputs something in each field</w:t>
+        <w:t>f I were to leave it blank and hit the submit button, it will give the user an error message for each respective field. If I were to input something that’s not an email, it will say “Please enter a valid email address”. All the errors go away once the user inputs something in each field</w:t>
       </w:r>
       <w:r>
         <w:t xml:space="preserve"> </w:t>

</xml_diff>